<commit_message>
fix docs rendering via PDF
</commit_message>
<xml_diff>
--- a/gardening-docs/docs/files/Use_Cases.docx
+++ b/gardening-docs/docs/files/Use_Cases.docx
@@ -14097,12 +14097,6 @@
     <w:p>
       <w:pPr>
         <w:jc w:val="center"/>
-        <w:sectPr>
-          <w:pgSz w:w="15840" w:h="12240" w:orient="landscape" w:code="1"/>
-          <w:pgMar w:top="1440" w:right="1440" w:bottom="1440" w:left="1440" w:header="720" w:footer="720" w:gutter="0"/>
-          <w:cols w:space="720"/>
-          <w:docGrid w:linePitch="360"/>
-        </w:sectPr>
       </w:pPr>
       <w:r>
         <w:rPr>
@@ -14144,17 +14138,11 @@
           </wp:inline>
         </w:drawing>
       </w:r>
-    </w:p>
-    <w:p>
-      <w:pPr>
-        <w:pStyle w:val="Heading1"/>
-        <w:spacing w:before="0" w:after="0"/>
-      </w:pPr>
       <w:bookmarkStart w:id="16" w:name="_Scope_Tree"/>
       <w:bookmarkEnd w:id="16"/>
     </w:p>
     <w:sectPr>
-      <w:pgSz w:w="12240" w:h="15840" w:code="1"/>
+      <w:pgSz w:w="15840" w:h="12240" w:orient="landscape" w:code="1"/>
       <w:pgMar w:top="1440" w:right="1440" w:bottom="1440" w:left="1440" w:header="720" w:footer="720" w:gutter="0"/>
       <w:cols w:space="720"/>
       <w:docGrid w:linePitch="360"/>
@@ -14351,13 +14339,13 @@
       <w:t>CESYS52</w:t>
     </w:r>
     <w:r>
-      <w:t>4</w:t>
+      <w:t>1</w:t>
     </w:r>
     <w:r>
       <w:t xml:space="preserve">:  </w:t>
     </w:r>
     <w:r>
-      <w:t>TBD</w:t>
+      <w:t>Defining Scope</w:t>
     </w:r>
   </w:p>
   <w:p>

</xml_diff>